<commit_message>
Added more products with info and prices, attached their photos to the "about" page
</commit_message>
<xml_diff>
--- a/docs/Product_Info.docx
+++ b/docs/Product_Info.docx
@@ -96,6 +96,7 @@
       <w:r>
         <w:rPr>
           <w:rFonts w:ascii="Arial" w:eastAsia="Times New Roman" w:hAnsi="Arial" w:cs="Arial"/>
+          <w:noProof/>
           <w:color w:val="222222"/>
           <w:kern w:val="0"/>
           <w:sz w:val="24"/>
@@ -201,21 +202,6 @@
           <w14:ligatures w14:val="none"/>
         </w:rPr>
       </w:pPr>
-    </w:p>
-    <w:p>
-      <w:pPr>
-        <w:shd w:val="clear" w:color="auto" w:fill="FFFFFF"/>
-        <w:spacing w:after="0"/>
-        <w:rPr>
-          <w:rFonts w:ascii="Arial" w:eastAsia="Times New Roman" w:hAnsi="Arial" w:cs="Arial"/>
-          <w:color w:val="222222"/>
-          <w:kern w:val="0"/>
-          <w:sz w:val="24"/>
-          <w:szCs w:val="24"/>
-          <w:lang w:val="en-US" w:eastAsia="ru-RU"/>
-          <w14:ligatures w14:val="none"/>
-        </w:rPr>
-      </w:pPr>
       <w:r>
         <w:rPr>
           <w:rFonts w:ascii="Arial" w:eastAsia="Times New Roman" w:hAnsi="Arial" w:cs="Arial"/>
@@ -243,6 +229,21 @@
           <w14:ligatures w14:val="none"/>
         </w:rPr>
       </w:pPr>
+    </w:p>
+    <w:p>
+      <w:pPr>
+        <w:shd w:val="clear" w:color="auto" w:fill="FFFFFF"/>
+        <w:spacing w:after="0"/>
+        <w:rPr>
+          <w:rFonts w:ascii="Arial" w:eastAsia="Times New Roman" w:hAnsi="Arial" w:cs="Arial"/>
+          <w:color w:val="222222"/>
+          <w:kern w:val="0"/>
+          <w:sz w:val="24"/>
+          <w:szCs w:val="24"/>
+          <w:lang w:val="en-US" w:eastAsia="ru-RU"/>
+          <w14:ligatures w14:val="none"/>
+        </w:rPr>
+      </w:pPr>
       <w:r>
         <w:rPr>
           <w:rFonts w:ascii="Arial" w:eastAsia="Times New Roman" w:hAnsi="Arial" w:cs="Arial"/>
@@ -280,6 +281,29 @@
           <w14:ligatures w14:val="none"/>
         </w:rPr>
         <w:t xml:space="preserve"> scheme. This pair upper uses mesh and leather detailed with a graphic pattern placed on the majority of the upper, Kyrie logos on the tongue and heels. Underneath a rubber outsole adds comfort and traction to the shoe.</w:t>
+      </w:r>
+    </w:p>
+    <w:p>
+      <w:pPr>
+        <w:spacing w:after="0"/>
+        <w:ind w:firstLine="709"/>
+        <w:rPr>
+          <w:lang w:val="en-US"/>
+        </w:rPr>
+      </w:pPr>
+    </w:p>
+    <w:p>
+      <w:pPr>
+        <w:spacing w:after="0"/>
+        <w:rPr>
+          <w:lang w:val="en-US"/>
+        </w:rPr>
+      </w:pPr>
+      <w:r>
+        <w:rPr>
+          <w:lang w:val="en-US"/>
+        </w:rPr>
+        <w:t>Price: $126</w:t>
       </w:r>
     </w:p>
     <w:p>
@@ -567,9 +591,9 @@
       </w:pPr>
       <w:r>
         <w:rPr>
-          <w:lang w:val="en-US"/>
-        </w:rPr>
-        <w:lastRenderedPageBreak/>
+          <w:noProof/>
+          <w:lang w:val="en-US"/>
+        </w:rPr>
         <w:drawing>
           <wp:inline distT="0" distB="0" distL="0" distR="0" wp14:anchorId="0CAB57DE" wp14:editId="24568796">
             <wp:extent cx="4505954" cy="3029373"/>
@@ -712,21 +736,6 @@
           <w14:ligatures w14:val="none"/>
         </w:rPr>
       </w:pPr>
-    </w:p>
-    <w:p>
-      <w:pPr>
-        <w:shd w:val="clear" w:color="auto" w:fill="FFFFFF"/>
-        <w:spacing w:after="0"/>
-        <w:rPr>
-          <w:rFonts w:ascii="Arial" w:eastAsia="Times New Roman" w:hAnsi="Arial" w:cs="Arial"/>
-          <w:color w:val="222222"/>
-          <w:kern w:val="0"/>
-          <w:sz w:val="24"/>
-          <w:szCs w:val="24"/>
-          <w:lang w:val="en-US" w:eastAsia="ru-RU"/>
-          <w14:ligatures w14:val="none"/>
-        </w:rPr>
-      </w:pPr>
       <w:r>
         <w:rPr>
           <w:rFonts w:ascii="Arial" w:eastAsia="Times New Roman" w:hAnsi="Arial" w:cs="Arial"/>
@@ -739,6 +748,21 @@
         </w:rPr>
         <w:t>PG 6 NRG "Valentine's Day" sneakers</w:t>
       </w:r>
+    </w:p>
+    <w:p>
+      <w:pPr>
+        <w:shd w:val="clear" w:color="auto" w:fill="FFFFFF"/>
+        <w:spacing w:after="0"/>
+        <w:rPr>
+          <w:rFonts w:ascii="Arial" w:eastAsia="Times New Roman" w:hAnsi="Arial" w:cs="Arial"/>
+          <w:color w:val="222222"/>
+          <w:kern w:val="0"/>
+          <w:sz w:val="24"/>
+          <w:szCs w:val="24"/>
+          <w:lang w:val="en-US" w:eastAsia="ru-RU"/>
+          <w14:ligatures w14:val="none"/>
+        </w:rPr>
+      </w:pPr>
     </w:p>
     <w:p>
       <w:pPr>
@@ -802,12 +826,7 @@
           <w14:ligatures w14:val="none"/>
         </w:rPr>
       </w:pPr>
-    </w:p>
-    <w:p>
-      <w:pPr>
-        <w:shd w:val="clear" w:color="auto" w:fill="FFFFFF"/>
-        <w:spacing w:after="0"/>
-        <w:outlineLvl w:val="3"/>
+      <w:r>
         <w:rPr>
           <w:rFonts w:ascii="Arial" w:eastAsia="Times New Roman" w:hAnsi="Arial" w:cs="Arial"/>
           <w:b/>
@@ -819,8 +838,14 @@
           <w:lang w:val="en-US" w:eastAsia="ru-RU"/>
           <w14:ligatures w14:val="none"/>
         </w:rPr>
-      </w:pPr>
-      <w:r>
+        <w:t>Price: $306</w:t>
+      </w:r>
+    </w:p>
+    <w:p>
+      <w:pPr>
+        <w:shd w:val="clear" w:color="auto" w:fill="FFFFFF"/>
+        <w:spacing w:after="0"/>
+        <w:outlineLvl w:val="3"/>
         <w:rPr>
           <w:rFonts w:ascii="Arial" w:eastAsia="Times New Roman" w:hAnsi="Arial" w:cs="Arial"/>
           <w:b/>
@@ -832,104 +857,7 @@
           <w:lang w:val="en-US" w:eastAsia="ru-RU"/>
           <w14:ligatures w14:val="none"/>
         </w:rPr>
-        <w:t>Composition</w:t>
-      </w:r>
-    </w:p>
-    <w:p>
-      <w:pPr>
-        <w:shd w:val="clear" w:color="auto" w:fill="FFFFFF"/>
-        <w:spacing w:after="0"/>
-        <w:rPr>
-          <w:rFonts w:ascii="Arial" w:eastAsia="Times New Roman" w:hAnsi="Arial" w:cs="Arial"/>
-          <w:color w:val="222222"/>
-          <w:kern w:val="0"/>
-          <w:sz w:val="24"/>
-          <w:szCs w:val="24"/>
-          <w:lang w:val="en-US" w:eastAsia="ru-RU"/>
-          <w14:ligatures w14:val="none"/>
-        </w:rPr>
-      </w:pPr>
-    </w:p>
-    <w:p>
-      <w:pPr>
-        <w:shd w:val="clear" w:color="auto" w:fill="FFFFFF"/>
-        <w:spacing w:after="0"/>
-        <w:rPr>
-          <w:rFonts w:ascii="Arial" w:eastAsia="Times New Roman" w:hAnsi="Arial" w:cs="Arial"/>
-          <w:color w:val="222222"/>
-          <w:kern w:val="0"/>
-          <w:sz w:val="24"/>
-          <w:szCs w:val="24"/>
-          <w:lang w:val="en-US" w:eastAsia="ru-RU"/>
-          <w14:ligatures w14:val="none"/>
-        </w:rPr>
-      </w:pPr>
-      <w:r>
-        <w:rPr>
-          <w:rFonts w:ascii="Arial" w:eastAsia="Times New Roman" w:hAnsi="Arial" w:cs="Arial"/>
-          <w:color w:val="222222"/>
-          <w:kern w:val="0"/>
-          <w:sz w:val="24"/>
-          <w:szCs w:val="24"/>
-          <w:lang w:val="en-US" w:eastAsia="ru-RU"/>
-          <w14:ligatures w14:val="none"/>
-        </w:rPr>
-        <w:t>Sole: Rubber 100%</w:t>
-      </w:r>
-    </w:p>
-    <w:p>
-      <w:pPr>
-        <w:shd w:val="clear" w:color="auto" w:fill="FFFFFF"/>
-        <w:spacing w:after="0"/>
-        <w:rPr>
-          <w:rFonts w:ascii="Arial" w:eastAsia="Times New Roman" w:hAnsi="Arial" w:cs="Arial"/>
-          <w:color w:val="222222"/>
-          <w:kern w:val="0"/>
-          <w:sz w:val="24"/>
-          <w:szCs w:val="24"/>
-          <w:lang w:val="en-US" w:eastAsia="ru-RU"/>
-          <w14:ligatures w14:val="none"/>
-        </w:rPr>
-      </w:pPr>
-      <w:r>
-        <w:rPr>
-          <w:rFonts w:ascii="Arial" w:eastAsia="Times New Roman" w:hAnsi="Arial" w:cs="Arial"/>
-          <w:color w:val="222222"/>
-          <w:kern w:val="0"/>
-          <w:sz w:val="24"/>
-          <w:szCs w:val="24"/>
-          <w:lang w:val="en-US" w:eastAsia="ru-RU"/>
-          <w14:ligatures w14:val="none"/>
-        </w:rPr>
-        <w:t>Outer: Fabric 100%</w:t>
-      </w:r>
-    </w:p>
-    <w:p>
-      <w:pPr>
-        <w:shd w:val="clear" w:color="auto" w:fill="FFFFFF"/>
-        <w:spacing w:after="0"/>
-        <w:rPr>
-          <w:rFonts w:ascii="Arial" w:eastAsia="Times New Roman" w:hAnsi="Arial" w:cs="Arial"/>
-          <w:color w:val="222222"/>
-          <w:kern w:val="0"/>
-          <w:sz w:val="24"/>
-          <w:szCs w:val="24"/>
-          <w:lang w:val="en-US" w:eastAsia="ru-RU"/>
-          <w14:ligatures w14:val="none"/>
-        </w:rPr>
-      </w:pPr>
-      <w:r>
-        <w:rPr>
-          <w:rFonts w:ascii="Arial" w:eastAsia="Times New Roman" w:hAnsi="Arial" w:cs="Arial"/>
-          <w:color w:val="222222"/>
-          <w:kern w:val="0"/>
-          <w:sz w:val="24"/>
-          <w:szCs w:val="24"/>
-          <w:lang w:val="en-US" w:eastAsia="ru-RU"/>
-          <w14:ligatures w14:val="none"/>
-        </w:rPr>
-        <w:t>Lining: Fabric 100%</w:t>
-      </w:r>
+      </w:pPr>
     </w:p>
     <w:p>
       <w:pPr>
@@ -960,6 +888,134 @@
           <w:lang w:val="en-US" w:eastAsia="ru-RU"/>
           <w14:ligatures w14:val="none"/>
         </w:rPr>
+        <w:t>Composition</w:t>
+      </w:r>
+    </w:p>
+    <w:p>
+      <w:pPr>
+        <w:shd w:val="clear" w:color="auto" w:fill="FFFFFF"/>
+        <w:spacing w:after="0"/>
+        <w:rPr>
+          <w:rFonts w:ascii="Arial" w:eastAsia="Times New Roman" w:hAnsi="Arial" w:cs="Arial"/>
+          <w:color w:val="222222"/>
+          <w:kern w:val="0"/>
+          <w:sz w:val="24"/>
+          <w:szCs w:val="24"/>
+          <w:lang w:val="en-US" w:eastAsia="ru-RU"/>
+          <w14:ligatures w14:val="none"/>
+        </w:rPr>
+      </w:pPr>
+    </w:p>
+    <w:p>
+      <w:pPr>
+        <w:shd w:val="clear" w:color="auto" w:fill="FFFFFF"/>
+        <w:spacing w:after="0"/>
+        <w:rPr>
+          <w:rFonts w:ascii="Arial" w:eastAsia="Times New Roman" w:hAnsi="Arial" w:cs="Arial"/>
+          <w:color w:val="222222"/>
+          <w:kern w:val="0"/>
+          <w:sz w:val="24"/>
+          <w:szCs w:val="24"/>
+          <w:lang w:val="en-US" w:eastAsia="ru-RU"/>
+          <w14:ligatures w14:val="none"/>
+        </w:rPr>
+      </w:pPr>
+      <w:r>
+        <w:rPr>
+          <w:rFonts w:ascii="Arial" w:eastAsia="Times New Roman" w:hAnsi="Arial" w:cs="Arial"/>
+          <w:color w:val="222222"/>
+          <w:kern w:val="0"/>
+          <w:sz w:val="24"/>
+          <w:szCs w:val="24"/>
+          <w:lang w:val="en-US" w:eastAsia="ru-RU"/>
+          <w14:ligatures w14:val="none"/>
+        </w:rPr>
+        <w:t>Sole: Rubber 100%</w:t>
+      </w:r>
+    </w:p>
+    <w:p>
+      <w:pPr>
+        <w:shd w:val="clear" w:color="auto" w:fill="FFFFFF"/>
+        <w:spacing w:after="0"/>
+        <w:rPr>
+          <w:rFonts w:ascii="Arial" w:eastAsia="Times New Roman" w:hAnsi="Arial" w:cs="Arial"/>
+          <w:color w:val="222222"/>
+          <w:kern w:val="0"/>
+          <w:sz w:val="24"/>
+          <w:szCs w:val="24"/>
+          <w:lang w:val="en-US" w:eastAsia="ru-RU"/>
+          <w14:ligatures w14:val="none"/>
+        </w:rPr>
+      </w:pPr>
+      <w:r>
+        <w:rPr>
+          <w:rFonts w:ascii="Arial" w:eastAsia="Times New Roman" w:hAnsi="Arial" w:cs="Arial"/>
+          <w:color w:val="222222"/>
+          <w:kern w:val="0"/>
+          <w:sz w:val="24"/>
+          <w:szCs w:val="24"/>
+          <w:lang w:val="en-US" w:eastAsia="ru-RU"/>
+          <w14:ligatures w14:val="none"/>
+        </w:rPr>
+        <w:t>Outer: Fabric 100%</w:t>
+      </w:r>
+    </w:p>
+    <w:p>
+      <w:pPr>
+        <w:shd w:val="clear" w:color="auto" w:fill="FFFFFF"/>
+        <w:spacing w:after="0"/>
+        <w:rPr>
+          <w:rFonts w:ascii="Arial" w:eastAsia="Times New Roman" w:hAnsi="Arial" w:cs="Arial"/>
+          <w:color w:val="222222"/>
+          <w:kern w:val="0"/>
+          <w:sz w:val="24"/>
+          <w:szCs w:val="24"/>
+          <w:lang w:val="en-US" w:eastAsia="ru-RU"/>
+          <w14:ligatures w14:val="none"/>
+        </w:rPr>
+      </w:pPr>
+      <w:r>
+        <w:rPr>
+          <w:rFonts w:ascii="Arial" w:eastAsia="Times New Roman" w:hAnsi="Arial" w:cs="Arial"/>
+          <w:color w:val="222222"/>
+          <w:kern w:val="0"/>
+          <w:sz w:val="24"/>
+          <w:szCs w:val="24"/>
+          <w:lang w:val="en-US" w:eastAsia="ru-RU"/>
+          <w14:ligatures w14:val="none"/>
+        </w:rPr>
+        <w:t>Lining: Fabric 100%</w:t>
+      </w:r>
+    </w:p>
+    <w:p>
+      <w:pPr>
+        <w:shd w:val="clear" w:color="auto" w:fill="FFFFFF"/>
+        <w:spacing w:after="0"/>
+        <w:outlineLvl w:val="3"/>
+        <w:rPr>
+          <w:rFonts w:ascii="Arial" w:eastAsia="Times New Roman" w:hAnsi="Arial" w:cs="Arial"/>
+          <w:b/>
+          <w:bCs/>
+          <w:color w:val="222222"/>
+          <w:kern w:val="0"/>
+          <w:sz w:val="24"/>
+          <w:szCs w:val="24"/>
+          <w:lang w:val="en-US" w:eastAsia="ru-RU"/>
+          <w14:ligatures w14:val="none"/>
+        </w:rPr>
+      </w:pPr>
+      <w:r>
+        <w:rPr>
+          <w:rFonts w:ascii="Arial" w:eastAsia="Times New Roman" w:hAnsi="Arial" w:cs="Arial"/>
+          <w:b/>
+          <w:bCs/>
+          <w:color w:val="222222"/>
+          <w:kern w:val="0"/>
+          <w:sz w:val="24"/>
+          <w:szCs w:val="24"/>
+          <w:lang w:val="en-US" w:eastAsia="ru-RU"/>
+          <w14:ligatures w14:val="none"/>
+        </w:rPr>
         <w:t>Product IDs</w:t>
       </w:r>
     </w:p>
@@ -1105,6 +1161,7 @@
       <w:r>
         <w:rPr>
           <w:rFonts w:ascii="Arial" w:eastAsia="Times New Roman" w:hAnsi="Arial" w:cs="Arial"/>
+          <w:noProof/>
           <w:color w:val="222222"/>
           <w:kern w:val="0"/>
           <w:sz w:val="24"/>
@@ -1226,21 +1283,6 @@
           <w14:ligatures w14:val="none"/>
         </w:rPr>
       </w:pPr>
-    </w:p>
-    <w:p>
-      <w:pPr>
-        <w:shd w:val="clear" w:color="auto" w:fill="FFFFFF"/>
-        <w:spacing w:after="0"/>
-        <w:rPr>
-          <w:rFonts w:ascii="Arial" w:eastAsia="Times New Roman" w:hAnsi="Arial" w:cs="Arial"/>
-          <w:color w:val="222222"/>
-          <w:kern w:val="0"/>
-          <w:sz w:val="24"/>
-          <w:szCs w:val="24"/>
-          <w:lang w:val="en-US" w:eastAsia="ru-RU"/>
-          <w14:ligatures w14:val="none"/>
-        </w:rPr>
-      </w:pPr>
       <w:r>
         <w:rPr>
           <w:rFonts w:ascii="Arial" w:eastAsia="Times New Roman" w:hAnsi="Arial" w:cs="Arial"/>
@@ -1294,6 +1336,21 @@
           <w14:ligatures w14:val="none"/>
         </w:rPr>
       </w:pPr>
+    </w:p>
+    <w:p>
+      <w:pPr>
+        <w:shd w:val="clear" w:color="auto" w:fill="FFFFFF"/>
+        <w:spacing w:after="0"/>
+        <w:rPr>
+          <w:rFonts w:ascii="Arial" w:eastAsia="Times New Roman" w:hAnsi="Arial" w:cs="Arial"/>
+          <w:color w:val="222222"/>
+          <w:kern w:val="0"/>
+          <w:sz w:val="24"/>
+          <w:szCs w:val="24"/>
+          <w:lang w:val="en-US" w:eastAsia="ru-RU"/>
+          <w14:ligatures w14:val="none"/>
+        </w:rPr>
+      </w:pPr>
       <w:r>
         <w:rPr>
           <w:rFonts w:ascii="Arial" w:eastAsia="Times New Roman" w:hAnsi="Arial" w:cs="Arial"/>
@@ -1373,6 +1430,33 @@
           <w14:ligatures w14:val="none"/>
         </w:rPr>
       </w:pPr>
+    </w:p>
+    <w:p>
+      <w:pPr>
+        <w:shd w:val="clear" w:color="auto" w:fill="FFFFFF"/>
+        <w:spacing w:after="0"/>
+        <w:rPr>
+          <w:rFonts w:ascii="Arial" w:eastAsia="Times New Roman" w:hAnsi="Arial" w:cs="Arial"/>
+          <w:color w:val="222222"/>
+          <w:kern w:val="0"/>
+          <w:sz w:val="24"/>
+          <w:szCs w:val="24"/>
+          <w:lang w:val="en-US" w:eastAsia="ru-RU"/>
+          <w14:ligatures w14:val="none"/>
+        </w:rPr>
+      </w:pPr>
+      <w:r>
+        <w:rPr>
+          <w:rFonts w:ascii="Arial" w:eastAsia="Times New Roman" w:hAnsi="Arial" w:cs="Arial"/>
+          <w:color w:val="222222"/>
+          <w:kern w:val="0"/>
+          <w:sz w:val="24"/>
+          <w:szCs w:val="24"/>
+          <w:lang w:val="en-US" w:eastAsia="ru-RU"/>
+          <w14:ligatures w14:val="none"/>
+        </w:rPr>
+        <w:t>Price: $1,088</w:t>
+      </w:r>
     </w:p>
     <w:p>
       <w:pPr>
@@ -1503,6 +1587,525 @@
       <w:proofErr w:type="spellEnd"/>
       <w:r>
         <w:t xml:space="preserve"> ID: CW2190</w:t>
+      </w:r>
+    </w:p>
+    <w:p>
+      <w:pPr>
+        <w:spacing w:after="0"/>
+        <w:rPr>
+          <w:lang w:val="en-US"/>
+        </w:rPr>
+      </w:pPr>
+    </w:p>
+    <w:p>
+      <w:pPr>
+        <w:spacing w:after="0"/>
+        <w:rPr>
+          <w:lang w:val="en-US"/>
+        </w:rPr>
+      </w:pPr>
+    </w:p>
+    <w:p>
+      <w:pPr>
+        <w:spacing w:after="0"/>
+        <w:rPr>
+          <w:lang w:val="en-US"/>
+        </w:rPr>
+      </w:pPr>
+      <w:r>
+        <w:rPr>
+          <w:lang w:val="en-US"/>
+        </w:rPr>
+        <w:lastRenderedPageBreak/>
+        <w:drawing>
+          <wp:inline distT="0" distB="0" distL="0" distR="0" wp14:anchorId="1362BC08" wp14:editId="4DD44124">
+            <wp:extent cx="3781953" cy="3658111"/>
+            <wp:effectExtent l="0" t="0" r="9525" b="0"/>
+            <wp:docPr id="996022758" name="Picture 1"/>
+            <wp:cNvGraphicFramePr>
+              <a:graphicFrameLocks xmlns:a="http://schemas.openxmlformats.org/drawingml/2006/main" noChangeAspect="1"/>
+            </wp:cNvGraphicFramePr>
+            <a:graphic xmlns:a="http://schemas.openxmlformats.org/drawingml/2006/main">
+              <a:graphicData uri="http://schemas.openxmlformats.org/drawingml/2006/picture">
+                <pic:pic xmlns:pic="http://schemas.openxmlformats.org/drawingml/2006/picture">
+                  <pic:nvPicPr>
+                    <pic:cNvPr id="996022758" name=""/>
+                    <pic:cNvPicPr/>
+                  </pic:nvPicPr>
+                  <pic:blipFill>
+                    <a:blip r:embed="rId10"/>
+                    <a:stretch>
+                      <a:fillRect/>
+                    </a:stretch>
+                  </pic:blipFill>
+                  <pic:spPr>
+                    <a:xfrm>
+                      <a:off x="0" y="0"/>
+                      <a:ext cx="3781953" cy="3658111"/>
+                    </a:xfrm>
+                    <a:prstGeom prst="rect">
+                      <a:avLst/>
+                    </a:prstGeom>
+                  </pic:spPr>
+                </pic:pic>
+              </a:graphicData>
+            </a:graphic>
+          </wp:inline>
+        </w:drawing>
+      </w:r>
+    </w:p>
+    <w:p>
+      <w:pPr>
+        <w:spacing w:after="0"/>
+        <w:rPr>
+          <w:lang w:val="en-US"/>
+        </w:rPr>
+      </w:pPr>
+    </w:p>
+    <w:p>
+      <w:pPr>
+        <w:spacing w:after="0"/>
+        <w:rPr>
+          <w:lang w:val="en-US"/>
+        </w:rPr>
+      </w:pPr>
+      <w:hyperlink r:id="rId11" w:history="1">
+        <w:r>
+          <w:rPr>
+            <w:rStyle w:val="Hyperlink"/>
+            <w:b/>
+            <w:bCs/>
+            <w:lang w:val="en-US"/>
+          </w:rPr>
+          <w:t>Nike</w:t>
+        </w:r>
+      </w:hyperlink>
+    </w:p>
+    <w:p>
+      <w:pPr>
+        <w:spacing w:after="0"/>
+        <w:rPr>
+          <w:lang w:val="en-US"/>
+        </w:rPr>
+      </w:pPr>
+      <w:r>
+        <w:rPr>
+          <w:lang w:val="en-US"/>
+        </w:rPr>
+        <w:t>KD 15 "Aunt Pearl" sneakers</w:t>
+      </w:r>
+    </w:p>
+    <w:p>
+      <w:pPr>
+        <w:spacing w:after="0"/>
+        <w:rPr>
+          <w:lang w:val="en-US"/>
+        </w:rPr>
+      </w:pPr>
+    </w:p>
+    <w:p>
+      <w:pPr>
+        <w:spacing w:after="0"/>
+        <w:rPr>
+          <w:lang w:val="en-US"/>
+        </w:rPr>
+      </w:pPr>
+      <w:r>
+        <w:rPr>
+          <w:lang w:val="en-US"/>
+        </w:rPr>
+        <w:t xml:space="preserve">The Kevin Durant 15 sneakers </w:t>
+      </w:r>
+      <w:proofErr w:type="spellStart"/>
+      <w:r>
+        <w:rPr>
+          <w:lang w:val="en-US"/>
+        </w:rPr>
+        <w:t>honour</w:t>
+      </w:r>
+      <w:proofErr w:type="spellEnd"/>
+      <w:r>
+        <w:rPr>
+          <w:lang w:val="en-US"/>
+        </w:rPr>
+        <w:t xml:space="preserve"> his late Aunt Pearl - who unfortunately passed away from cancer over two decades ago. This pair has an all-pink low-top silhouette, with a darker tone appearing on the Air Zoom pod embedded into the midsole. Here, the construction alternates between mesh and suede while the iconic Swoosh logo features a unique design akin to stained glass.</w:t>
+      </w:r>
+    </w:p>
+    <w:p>
+      <w:pPr>
+        <w:spacing w:after="0"/>
+        <w:rPr>
+          <w:lang w:val="en-US"/>
+        </w:rPr>
+      </w:pPr>
+    </w:p>
+    <w:p>
+      <w:pPr>
+        <w:spacing w:after="0"/>
+        <w:rPr>
+          <w:lang w:val="en-US"/>
+        </w:rPr>
+      </w:pPr>
+      <w:r>
+        <w:rPr>
+          <w:lang w:val="en-US"/>
+        </w:rPr>
+        <w:t>Price: $388</w:t>
+      </w:r>
+    </w:p>
+    <w:p>
+      <w:pPr>
+        <w:spacing w:after="0"/>
+        <w:rPr>
+          <w:b/>
+          <w:bCs/>
+          <w:lang w:val="en-US"/>
+        </w:rPr>
+      </w:pPr>
+      <w:r>
+        <w:rPr>
+          <w:b/>
+          <w:bCs/>
+          <w:lang w:val="en-US"/>
+        </w:rPr>
+        <w:t>Composition</w:t>
+      </w:r>
+    </w:p>
+    <w:p>
+      <w:pPr>
+        <w:spacing w:after="0"/>
+        <w:rPr>
+          <w:lang w:val="en-US"/>
+        </w:rPr>
+      </w:pPr>
+      <w:r>
+        <w:rPr>
+          <w:lang w:val="en-US"/>
+        </w:rPr>
+        <w:t>Lining: Fabric 100%</w:t>
+      </w:r>
+    </w:p>
+    <w:p>
+      <w:pPr>
+        <w:spacing w:after="0"/>
+        <w:rPr>
+          <w:lang w:val="en-US"/>
+        </w:rPr>
+      </w:pPr>
+      <w:r>
+        <w:rPr>
+          <w:lang w:val="en-US"/>
+        </w:rPr>
+        <w:t>Outer: Fabric 100%</w:t>
+      </w:r>
+    </w:p>
+    <w:p>
+      <w:pPr>
+        <w:spacing w:after="0"/>
+        <w:rPr>
+          <w:lang w:val="en-US"/>
+        </w:rPr>
+      </w:pPr>
+      <w:r>
+        <w:rPr>
+          <w:lang w:val="en-US"/>
+        </w:rPr>
+        <w:t>Sole: Rubber 100%</w:t>
+      </w:r>
+    </w:p>
+    <w:p>
+      <w:pPr>
+        <w:spacing w:after="0"/>
+        <w:rPr>
+          <w:b/>
+          <w:bCs/>
+          <w:lang w:val="en-US"/>
+        </w:rPr>
+      </w:pPr>
+      <w:r>
+        <w:rPr>
+          <w:b/>
+          <w:bCs/>
+          <w:lang w:val="en-US"/>
+        </w:rPr>
+        <w:t>Product IDs</w:t>
+      </w:r>
+    </w:p>
+    <w:p>
+      <w:pPr>
+        <w:spacing w:after="0"/>
+        <w:rPr>
+          <w:lang w:val="en-US"/>
+        </w:rPr>
+      </w:pPr>
+      <w:r>
+        <w:rPr>
+          <w:lang w:val="en-US"/>
+        </w:rPr>
+        <w:t>FARFETCH ID: 19371862</w:t>
+      </w:r>
+    </w:p>
+    <w:p>
+      <w:pPr>
+        <w:spacing w:after="0"/>
+      </w:pPr>
+      <w:r>
+        <w:t xml:space="preserve">Brand </w:t>
+      </w:r>
+      <w:proofErr w:type="spellStart"/>
+      <w:r>
+        <w:t>style</w:t>
+      </w:r>
+      <w:proofErr w:type="spellEnd"/>
+      <w:r>
+        <w:t xml:space="preserve"> ID: DQ3851</w:t>
+      </w:r>
+    </w:p>
+    <w:p>
+      <w:pPr>
+        <w:spacing w:after="0"/>
+        <w:rPr>
+          <w:lang w:val="en-US"/>
+        </w:rPr>
+      </w:pPr>
+    </w:p>
+    <w:p>
+      <w:pPr>
+        <w:spacing w:after="0"/>
+        <w:rPr>
+          <w:lang w:val="en-US"/>
+        </w:rPr>
+      </w:pPr>
+    </w:p>
+    <w:p>
+      <w:pPr>
+        <w:spacing w:after="0"/>
+        <w:rPr>
+          <w:lang w:val="en-US"/>
+        </w:rPr>
+      </w:pPr>
+      <w:r>
+        <w:rPr>
+          <w:lang w:val="en-US"/>
+        </w:rPr>
+        <w:lastRenderedPageBreak/>
+        <w:drawing>
+          <wp:inline distT="0" distB="0" distL="0" distR="0" wp14:anchorId="4B3F2B59" wp14:editId="516EC5BB">
+            <wp:extent cx="4734586" cy="3867690"/>
+            <wp:effectExtent l="0" t="0" r="8890" b="0"/>
+            <wp:docPr id="1953434808" name="Picture 1"/>
+            <wp:cNvGraphicFramePr>
+              <a:graphicFrameLocks xmlns:a="http://schemas.openxmlformats.org/drawingml/2006/main" noChangeAspect="1"/>
+            </wp:cNvGraphicFramePr>
+            <a:graphic xmlns:a="http://schemas.openxmlformats.org/drawingml/2006/main">
+              <a:graphicData uri="http://schemas.openxmlformats.org/drawingml/2006/picture">
+                <pic:pic xmlns:pic="http://schemas.openxmlformats.org/drawingml/2006/picture">
+                  <pic:nvPicPr>
+                    <pic:cNvPr id="1953434808" name=""/>
+                    <pic:cNvPicPr/>
+                  </pic:nvPicPr>
+                  <pic:blipFill>
+                    <a:blip r:embed="rId12"/>
+                    <a:stretch>
+                      <a:fillRect/>
+                    </a:stretch>
+                  </pic:blipFill>
+                  <pic:spPr>
+                    <a:xfrm>
+                      <a:off x="0" y="0"/>
+                      <a:ext cx="4734586" cy="3867690"/>
+                    </a:xfrm>
+                    <a:prstGeom prst="rect">
+                      <a:avLst/>
+                    </a:prstGeom>
+                  </pic:spPr>
+                </pic:pic>
+              </a:graphicData>
+            </a:graphic>
+          </wp:inline>
+        </w:drawing>
+      </w:r>
+    </w:p>
+    <w:p>
+      <w:pPr>
+        <w:spacing w:after="0"/>
+        <w:rPr>
+          <w:lang w:val="en-US"/>
+        </w:rPr>
+      </w:pPr>
+    </w:p>
+    <w:p>
+      <w:pPr>
+        <w:spacing w:after="0"/>
+        <w:rPr>
+          <w:lang w:val="en-US"/>
+        </w:rPr>
+      </w:pPr>
+      <w:hyperlink r:id="rId13" w:history="1">
+        <w:r>
+          <w:rPr>
+            <w:rStyle w:val="Hyperlink"/>
+            <w:b/>
+            <w:bCs/>
+            <w:lang w:val="en-US"/>
+          </w:rPr>
+          <w:t>Nike</w:t>
+        </w:r>
+      </w:hyperlink>
+    </w:p>
+    <w:p>
+      <w:pPr>
+        <w:spacing w:after="0"/>
+        <w:rPr>
+          <w:lang w:val="en-US"/>
+        </w:rPr>
+      </w:pPr>
+      <w:r>
+        <w:rPr>
+          <w:lang w:val="en-US"/>
+        </w:rPr>
+        <w:t>LeBron 20 "Time Machine" sneakers</w:t>
+      </w:r>
+    </w:p>
+    <w:p>
+      <w:pPr>
+        <w:spacing w:after="0"/>
+        <w:rPr>
+          <w:lang w:val="en-US"/>
+        </w:rPr>
+      </w:pPr>
+    </w:p>
+    <w:p>
+      <w:pPr>
+        <w:spacing w:after="0"/>
+        <w:rPr>
+          <w:lang w:val="en-US"/>
+        </w:rPr>
+      </w:pPr>
+      <w:r>
+        <w:rPr>
+          <w:lang w:val="en-US"/>
+        </w:rPr>
+        <w:t xml:space="preserve">This new </w:t>
+      </w:r>
+      <w:proofErr w:type="spellStart"/>
+      <w:r>
+        <w:rPr>
+          <w:lang w:val="en-US"/>
+        </w:rPr>
+        <w:t>colourway</w:t>
+      </w:r>
+      <w:proofErr w:type="spellEnd"/>
+      <w:r>
+        <w:rPr>
+          <w:lang w:val="en-US"/>
+        </w:rPr>
+        <w:t xml:space="preserve"> of LeBron’s 20th signature sneaker comes in light green, pink yellow and blue hues. This pair features a knitted upper decorated with double-stacked Swooshes on the lateral side and is finished with a midsole with a graphic print and a multidirectional rubber outsole for support. </w:t>
+      </w:r>
+    </w:p>
+    <w:p>
+      <w:pPr>
+        <w:spacing w:after="0"/>
+        <w:rPr>
+          <w:b/>
+          <w:bCs/>
+          <w:lang w:val="en-US"/>
+        </w:rPr>
+      </w:pPr>
+    </w:p>
+    <w:p>
+      <w:pPr>
+        <w:spacing w:after="0"/>
+        <w:rPr>
+          <w:b/>
+          <w:bCs/>
+          <w:lang w:val="en-US"/>
+        </w:rPr>
+      </w:pPr>
+      <w:r>
+        <w:rPr>
+          <w:b/>
+          <w:bCs/>
+          <w:lang w:val="en-US"/>
+        </w:rPr>
+        <w:t>Price: $368</w:t>
+      </w:r>
+    </w:p>
+    <w:p>
+      <w:pPr>
+        <w:spacing w:after="0"/>
+        <w:rPr>
+          <w:b/>
+          <w:bCs/>
+          <w:lang w:val="en-US"/>
+        </w:rPr>
+      </w:pPr>
+    </w:p>
+    <w:p>
+      <w:pPr>
+        <w:spacing w:after="0"/>
+        <w:rPr>
+          <w:b/>
+          <w:bCs/>
+          <w:lang w:val="en-US"/>
+        </w:rPr>
+      </w:pPr>
+      <w:r>
+        <w:rPr>
+          <w:b/>
+          <w:bCs/>
+          <w:lang w:val="en-US"/>
+        </w:rPr>
+        <w:t>Composition</w:t>
+      </w:r>
+    </w:p>
+    <w:p>
+      <w:pPr>
+        <w:spacing w:after="0"/>
+        <w:rPr>
+          <w:lang w:val="en-US"/>
+        </w:rPr>
+      </w:pPr>
+      <w:r>
+        <w:rPr>
+          <w:lang w:val="en-US"/>
+        </w:rPr>
+        <w:t>Sole: Rubber 100%</w:t>
+      </w:r>
+    </w:p>
+    <w:p>
+      <w:pPr>
+        <w:spacing w:after="0"/>
+        <w:rPr>
+          <w:lang w:val="en-US"/>
+        </w:rPr>
+      </w:pPr>
+      <w:r>
+        <w:rPr>
+          <w:lang w:val="en-US"/>
+        </w:rPr>
+        <w:t>Outer: Fabric 100%</w:t>
+      </w:r>
+    </w:p>
+    <w:p>
+      <w:pPr>
+        <w:spacing w:after="0"/>
+      </w:pPr>
+      <w:proofErr w:type="spellStart"/>
+      <w:r>
+        <w:t>Lining</w:t>
+      </w:r>
+      <w:proofErr w:type="spellEnd"/>
+      <w:r>
+        <w:t>: </w:t>
+      </w:r>
+      <w:proofErr w:type="spellStart"/>
+      <w:r>
+        <w:t>Fabric</w:t>
+      </w:r>
+      <w:proofErr w:type="spellEnd"/>
+      <w:r>
+        <w:t xml:space="preserve"> 100%</w:t>
       </w:r>
     </w:p>
     <w:p>

</xml_diff>